<commit_message>
adding title and author
</commit_message>
<xml_diff>
--- a/orginal.docx
+++ b/orginal.docx
@@ -1,6 +1,6 @@
 
 <file path=word/document.xml><?xml version="1.0" encoding="utf-8"?>
-<w:document xmlns:wpc="http://schemas.microsoft.com/office/word/2010/wordprocessingCanvas" xmlns:cx="http://schemas.microsoft.com/office/drawing/2014/chartex" xmlns:cx1="http://schemas.microsoft.com/office/drawing/2015/9/8/chartex" xmlns:cx2="http://schemas.microsoft.com/office/drawing/2015/10/21/chartex" xmlns:cx3="http://schemas.microsoft.com/office/drawing/2016/5/9/chartex" xmlns:cx4="http://schemas.microsoft.com/office/drawing/2016/5/10/chartex" xmlns:cx5="http://schemas.microsoft.com/office/drawing/2016/5/11/chartex" xmlns:cx6="http://schemas.microsoft.com/office/drawing/2016/5/12/chartex" xmlns:cx7="http://schemas.microsoft.com/office/drawing/2016/5/13/chartex" xmlns:cx8="http://schemas.microsoft.com/office/drawing/2016/5/14/chartex" xmlns:mc="http://schemas.openxmlformats.org/markup-compatibility/2006" xmlns:aink="http://schemas.microsoft.com/office/drawing/2016/ink" xmlns:am3d="http://schemas.microsoft.com/office/drawing/2017/model3d" xmlns:o="urn:schemas-microsoft-com:office:office" xmlns:oel="http://schemas.microsoft.com/office/2019/extlst" xmlns:r="http://schemas.openxmlformats.org/officeDocument/2006/relationships" xmlns:m="http://schemas.openxmlformats.org/officeDocument/2006/math" xmlns:v="urn:schemas-microsoft-com:vml" xmlns:wp14="http://schemas.microsoft.com/office/word/2010/wordprocessingDrawing" xmlns:wp="http://schemas.openxmlformats.org/drawingml/2006/wordprocessingDrawing" xmlns:w10="urn:schemas-microsoft-com:office:word" xmlns:w="http://schemas.openxmlformats.org/wordprocessingml/2006/main" xmlns:w14="http://schemas.microsoft.com/office/word/2010/wordml" xmlns:w15="http://schemas.microsoft.com/office/word/2012/wordml" xmlns:w16cex="http://schemas.microsoft.com/office/word/2018/wordml/cex" xmlns:w16cid="http://schemas.microsoft.com/office/word/2016/wordml/cid" xmlns:w16="http://schemas.microsoft.com/office/word/2018/wordml" xmlns:w16du="http://schemas.microsoft.com/office/word/2023/wordml/word16du" xmlns:w16sdtdh="http://schemas.microsoft.com/office/word/2020/wordml/sdtdatahash" xmlns:w16se="http://schemas.microsoft.com/office/word/2015/wordml/symex" xmlns:wpg="http://schemas.microsoft.com/office/word/2010/wordprocessingGroup" xmlns:wpi="http://schemas.microsoft.com/office/word/2010/wordprocessingInk" xmlns:wne="http://schemas.microsoft.com/office/word/2006/wordml" xmlns:wps="http://schemas.microsoft.com/office/word/2010/wordprocessingShape" mc:Ignorable="w14 w15 w16se w16cid w16 w16cex w16sdtdh w16du wp14">
+<w:document xmlns:wpc="http://schemas.microsoft.com/office/word/2010/wordprocessingCanvas" xmlns:cx="http://schemas.microsoft.com/office/drawing/2014/chartex" xmlns:cx1="http://schemas.microsoft.com/office/drawing/2015/9/8/chartex" xmlns:cx2="http://schemas.microsoft.com/office/drawing/2015/10/21/chartex" xmlns:cx3="http://schemas.microsoft.com/office/drawing/2016/5/9/chartex" xmlns:cx4="http://schemas.microsoft.com/office/drawing/2016/5/10/chartex" xmlns:cx5="http://schemas.microsoft.com/office/drawing/2016/5/11/chartex" xmlns:cx6="http://schemas.microsoft.com/office/drawing/2016/5/12/chartex" xmlns:cx7="http://schemas.microsoft.com/office/drawing/2016/5/13/chartex" xmlns:cx8="http://schemas.microsoft.com/office/drawing/2016/5/14/chartex" xmlns:mc="http://schemas.openxmlformats.org/markup-compatibility/2006" xmlns:aink="http://schemas.microsoft.com/office/drawing/2016/ink" xmlns:am3d="http://schemas.microsoft.com/office/drawing/2017/model3d" xmlns:o="urn:schemas-microsoft-com:office:office" xmlns:r="http://schemas.openxmlformats.org/officeDocument/2006/relationships" xmlns:m="http://schemas.openxmlformats.org/officeDocument/2006/math" xmlns:v="urn:schemas-microsoft-com:vml" xmlns:wp14="http://schemas.microsoft.com/office/word/2010/wordprocessingDrawing" xmlns:wp="http://schemas.openxmlformats.org/drawingml/2006/wordprocessingDrawing" xmlns:w10="urn:schemas-microsoft-com:office:word" xmlns:w="http://schemas.openxmlformats.org/wordprocessingml/2006/main" xmlns:w14="http://schemas.microsoft.com/office/word/2010/wordml" xmlns:w15="http://schemas.microsoft.com/office/word/2012/wordml" xmlns:w16cex="http://schemas.microsoft.com/office/word/2018/wordml/cex" xmlns:w16cid="http://schemas.microsoft.com/office/word/2016/wordml/cid" xmlns:w16="http://schemas.microsoft.com/office/word/2018/wordml" xmlns:w16sdtdh="http://schemas.microsoft.com/office/word/2020/wordml/sdtdatahash" xmlns:w16se="http://schemas.microsoft.com/office/word/2015/wordml/symex" xmlns:wpg="http://schemas.microsoft.com/office/word/2010/wordprocessingGroup" xmlns:wpi="http://schemas.microsoft.com/office/word/2010/wordprocessingInk" xmlns:wne="http://schemas.microsoft.com/office/word/2006/wordml" xmlns:wps="http://schemas.microsoft.com/office/word/2010/wordprocessingShape" mc:Ignorable="w14 w15 w16se w16cid w16 w16cex w16sdtdh wp14">
   <w:body>
     <w:p>
       <w:pPr>
@@ -8,11 +8,13 @@
         <w:spacing w:after="0" w:line="240" w:lineRule="auto"/>
         <w:jc w:val="center"/>
         <w:rPr>
-          <w:rFonts w:ascii="Times New Roman" w:hAnsi="Times New Roman" w:cs="B Zar"/>
+          <w:rFonts w:ascii="Times New Roman" w:hAnsi="Times New Roman" w:cs="B Zar" w:hint="cs"/>
           <w:b/>
           <w:bCs/>
           <w:sz w:val="32"/>
           <w:szCs w:val="32"/>
+          <w:rtl/>
+          <w:lang w:bidi="fa-IR"/>
         </w:rPr>
       </w:pPr>
       <w:r>
@@ -45,117 +47,9 @@
           <w:sz w:val="32"/>
           <w:szCs w:val="32"/>
           <w:rtl/>
-        </w:rPr>
-        <w:t>فونت</w:t>
-      </w:r>
-      <w:r>
-        <w:rPr>
-          <w:rFonts w:ascii="Times New Roman" w:hAnsi="Times New Roman" w:cs="B Zar" w:hint="cs"/>
-          <w:b/>
-          <w:bCs/>
-          <w:sz w:val="32"/>
-          <w:szCs w:val="32"/>
-          <w:rtl/>
-        </w:rPr>
-        <w:t xml:space="preserve"> </w:t>
-      </w:r>
-      <w:r>
-        <w:rPr>
-          <w:rFonts w:ascii="Times New Roman" w:hAnsi="Times New Roman" w:cs="B Zar"/>
-          <w:b/>
-          <w:bCs/>
-          <w:sz w:val="28"/>
-          <w:szCs w:val="28"/>
-        </w:rPr>
-        <w:t xml:space="preserve">B </w:t>
-      </w:r>
-      <w:r>
-        <w:rPr>
-          <w:rFonts w:ascii="Times New Roman" w:hAnsi="Times New Roman" w:cs="B Zar"/>
-          <w:b/>
-          <w:bCs/>
-          <w:sz w:val="28"/>
-          <w:szCs w:val="28"/>
-        </w:rPr>
-        <w:t>Zar</w:t>
-      </w:r>
-      <w:r>
-        <w:rPr>
-          <w:rFonts w:ascii="Times New Roman" w:hAnsi="Times New Roman" w:cs="B Zar" w:hint="cs"/>
-          <w:b/>
-          <w:bCs/>
-          <w:sz w:val="32"/>
-          <w:szCs w:val="32"/>
-          <w:rtl/>
-        </w:rPr>
-        <w:t xml:space="preserve"> </w:t>
-      </w:r>
-      <w:r>
-        <w:rPr>
-          <w:rFonts w:ascii="Times New Roman" w:hAnsi="Times New Roman" w:cs="B Zar" w:hint="cs"/>
-          <w:b/>
-          <w:bCs/>
-          <w:sz w:val="32"/>
-          <w:szCs w:val="32"/>
-          <w:rtl/>
-          <w:lang w:bidi="fa-IR"/>
-        </w:rPr>
-        <w:t xml:space="preserve">- </w:t>
-      </w:r>
-      <w:r>
-        <w:rPr>
-          <w:rFonts w:ascii="Times New Roman" w:hAnsi="Times New Roman" w:cs="B Zar" w:hint="cs"/>
-          <w:b/>
-          <w:bCs/>
-          <w:sz w:val="32"/>
-          <w:szCs w:val="32"/>
-          <w:rtl/>
-        </w:rPr>
-        <w:t xml:space="preserve">اندازه </w:t>
-      </w:r>
-      <w:r>
-        <w:rPr>
-          <w:rFonts w:ascii="Times New Roman" w:hAnsi="Times New Roman" w:cs="B Zar" w:hint="cs"/>
-          <w:b/>
-          <w:bCs/>
-          <w:sz w:val="32"/>
-          <w:szCs w:val="32"/>
-          <w:rtl/>
-        </w:rPr>
-        <w:t>16</w:t>
-      </w:r>
-      <w:r>
-        <w:rPr>
-          <w:rFonts w:ascii="Times New Roman" w:hAnsi="Times New Roman" w:cs="B Zar" w:hint="cs"/>
-          <w:b/>
-          <w:bCs/>
-          <w:sz w:val="32"/>
-          <w:szCs w:val="32"/>
-          <w:rtl/>
-        </w:rPr>
-        <w:t xml:space="preserve"> </w:t>
-      </w:r>
-      <w:r>
-        <w:rPr>
-          <w:rFonts w:ascii="Times New Roman" w:hAnsi="Times New Roman" w:cs="B Zar" w:hint="cs"/>
-          <w:b/>
-          <w:bCs/>
-          <w:sz w:val="32"/>
-          <w:szCs w:val="32"/>
-          <w:rtl/>
-        </w:rPr>
-        <w:t xml:space="preserve">- </w:t>
-      </w:r>
-      <w:r>
-        <w:rPr>
-          <w:rFonts w:ascii="Times New Roman" w:hAnsi="Times New Roman" w:cs="B Zar" w:hint="cs"/>
-          <w:b/>
-          <w:bCs/>
-          <w:sz w:val="32"/>
-          <w:szCs w:val="32"/>
-          <w:rtl/>
-        </w:rPr>
-        <w:t>پررنگ</w:t>
+          <w:lang w:bidi="fa-IR"/>
+        </w:rPr>
+        <w:t>بررسی نقش یادگیری مشارکتی و پروژه محور در تقویت مهارت های اجتماعی و تفکر خلاق در دانش آموزان مقطع ابتدایی</w:t>
       </w:r>
     </w:p>
     <w:p>
@@ -171,8 +65,6 @@
           <w:rtl/>
         </w:rPr>
       </w:pPr>
-      <w:bookmarkStart w:id="0" w:name="OLE_LINK4"/>
-      <w:bookmarkStart w:id="1" w:name="OLE_LINK3"/>
       <w:r>
         <w:rPr>
           <w:rFonts w:ascii="Times New Roman" w:hAnsi="Times New Roman" w:cs="B Zar" w:hint="cs"/>
@@ -182,12 +74,8 @@
           <w:szCs w:val="26"/>
           <w:rtl/>
         </w:rPr>
-        <w:t xml:space="preserve">نام و نام خانوادگي </w:t>
-      </w:r>
-      <w:bookmarkStart w:id="2" w:name="OLE_LINK6"/>
-      <w:bookmarkStart w:id="3" w:name="OLE_LINK5"/>
-      <w:bookmarkEnd w:id="0"/>
-      <w:bookmarkEnd w:id="1"/>
+        <w:t xml:space="preserve">محمد حسنی راوری </w:t>
+      </w:r>
       <w:r>
         <w:rPr>
           <w:rFonts w:ascii="Times New Roman" w:hAnsi="Times New Roman" w:cs="B Zar" w:hint="cs"/>
@@ -195,12 +83,11 @@
           <w:bCs/>
           <w:sz w:val="26"/>
           <w:szCs w:val="26"/>
-          <w:rtl/>
-        </w:rPr>
-        <w:t>نويسنده اول</w:t>
-      </w:r>
-      <w:bookmarkEnd w:id="2"/>
-      <w:bookmarkEnd w:id="3"/>
+          <w:vertAlign w:val="superscript"/>
+          <w:rtl/>
+        </w:rPr>
+        <w:t>*</w:t>
+      </w:r>
       <w:r>
         <w:rPr>
           <w:rFonts w:ascii="Times New Roman" w:hAnsi="Times New Roman" w:cs="B Zar" w:hint="cs"/>
@@ -211,7 +98,7 @@
           <w:vertAlign w:val="superscript"/>
           <w:rtl/>
         </w:rPr>
-        <w:t>*</w:t>
+        <w:t>1</w:t>
       </w:r>
       <w:r>
         <w:rPr>
@@ -220,10 +107,10 @@
           <w:bCs/>
           <w:sz w:val="26"/>
           <w:szCs w:val="26"/>
-          <w:vertAlign w:val="superscript"/>
-          <w:rtl/>
-        </w:rPr>
-        <w:t>1</w:t>
+          <w:rtl/>
+          <w:lang w:bidi="fa-IR"/>
+        </w:rPr>
+        <w:t xml:space="preserve">، </w:t>
       </w:r>
       <w:r>
         <w:rPr>
@@ -233,9 +120,8 @@
           <w:sz w:val="26"/>
           <w:szCs w:val="26"/>
           <w:rtl/>
-          <w:lang w:bidi="fa-IR"/>
-        </w:rPr>
-        <w:t xml:space="preserve">، </w:t>
+        </w:rPr>
+        <w:t>فاطمه مظفری نژاد راوری</w:t>
       </w:r>
       <w:r>
         <w:rPr>
@@ -244,9 +130,10 @@
           <w:bCs/>
           <w:sz w:val="26"/>
           <w:szCs w:val="26"/>
-          <w:rtl/>
-        </w:rPr>
-        <w:t>نام و نام خانوادگي نويسنده دوم</w:t>
+          <w:vertAlign w:val="superscript"/>
+          <w:rtl/>
+        </w:rPr>
+        <w:t>2</w:t>
       </w:r>
       <w:r>
         <w:rPr>
@@ -255,95 +142,9 @@
           <w:bCs/>
           <w:sz w:val="26"/>
           <w:szCs w:val="26"/>
-          <w:vertAlign w:val="superscript"/>
-          <w:rtl/>
-        </w:rPr>
-        <w:t>2</w:t>
-      </w:r>
-      <w:r>
-        <w:rPr>
-          <w:rFonts w:ascii="Times New Roman" w:hAnsi="Times New Roman" w:cs="B Zar" w:hint="cs"/>
-          <w:b/>
-          <w:bCs/>
-          <w:sz w:val="26"/>
-          <w:szCs w:val="26"/>
           <w:rtl/>
         </w:rPr>
         <w:t xml:space="preserve"> </w:t>
-      </w:r>
-      <w:r>
-        <w:rPr>
-          <w:rFonts w:ascii="Times New Roman" w:hAnsi="Times New Roman" w:cs="B Zar" w:hint="cs"/>
-          <w:b/>
-          <w:bCs/>
-          <w:sz w:val="26"/>
-          <w:szCs w:val="26"/>
-          <w:rtl/>
-        </w:rPr>
-        <w:t>، ......</w:t>
-      </w:r>
-      <w:r>
-        <w:rPr>
-          <w:rFonts w:ascii="Times New Roman" w:hAnsi="Times New Roman" w:cs="B Zar" w:hint="cs"/>
-          <w:b/>
-          <w:bCs/>
-          <w:sz w:val="26"/>
-          <w:szCs w:val="26"/>
-          <w:rtl/>
-        </w:rPr>
-        <w:t xml:space="preserve"> </w:t>
-      </w:r>
-      <w:r>
-        <w:rPr>
-          <w:rFonts w:ascii="Times New Roman" w:hAnsi="Times New Roman" w:cs="B Zar" w:hint="cs"/>
-          <w:b/>
-          <w:bCs/>
-          <w:sz w:val="26"/>
-          <w:szCs w:val="26"/>
-          <w:rtl/>
-        </w:rPr>
-        <w:t xml:space="preserve">(فونت </w:t>
-      </w:r>
-      <w:r>
-        <w:rPr>
-          <w:rFonts w:ascii="Times New Roman" w:hAnsi="Times New Roman" w:cs="B Zar"/>
-          <w:b/>
-          <w:bCs/>
-        </w:rPr>
-        <w:t>B Zar</w:t>
-      </w:r>
-      <w:r>
-        <w:rPr>
-          <w:rFonts w:ascii="Times New Roman" w:hAnsi="Times New Roman" w:cs="B Zar" w:hint="cs"/>
-          <w:b/>
-          <w:bCs/>
-          <w:sz w:val="26"/>
-          <w:szCs w:val="26"/>
-          <w:rtl/>
-        </w:rPr>
-        <w:t xml:space="preserve"> - اندازه </w:t>
-      </w:r>
-      <w:r>
-        <w:rPr>
-          <w:rFonts w:ascii="Times New Roman" w:hAnsi="Times New Roman" w:cs="B Zar" w:hint="cs"/>
-          <w:b/>
-          <w:bCs/>
-          <w:sz w:val="26"/>
-          <w:szCs w:val="26"/>
-          <w:rtl/>
-        </w:rPr>
-        <w:t>13</w:t>
-      </w:r>
-      <w:r>
-        <w:rPr>
-          <w:rFonts w:ascii="Times New Roman" w:hAnsi="Times New Roman" w:cs="B Zar" w:hint="cs"/>
-          <w:b/>
-          <w:bCs/>
-          <w:sz w:val="26"/>
-          <w:szCs w:val="26"/>
-          <w:rtl/>
-        </w:rPr>
-        <w:t xml:space="preserve"> - پررنگ)</w:t>
       </w:r>
     </w:p>
     <w:p>
@@ -358,8 +159,8 @@
           <w:rtl/>
         </w:rPr>
       </w:pPr>
-      <w:bookmarkStart w:id="4" w:name="OLE_LINK8"/>
-      <w:bookmarkStart w:id="5" w:name="OLE_LINK7"/>
+      <w:bookmarkStart w:id="0" w:name="OLE_LINK8"/>
+      <w:bookmarkStart w:id="1" w:name="OLE_LINK7"/>
       <w:r>
         <w:rPr>
           <w:rFonts w:ascii="Times New Roman" w:hAnsi="Times New Roman" w:cs="B Zar" w:hint="cs"/>
@@ -378,96 +179,27 @@
           <w:rtl/>
           <w:lang w:bidi="fa-IR"/>
         </w:rPr>
-        <w:t xml:space="preserve">نویسنده مسئول، </w:t>
-      </w:r>
-      <w:r>
-        <w:rPr>
-          <w:rFonts w:ascii="Times New Roman" w:hAnsi="Times New Roman" w:cs="B Zar" w:hint="cs"/>
-          <w:sz w:val="26"/>
-          <w:szCs w:val="26"/>
-          <w:rtl/>
-          <w:lang w:bidi="fa-IR"/>
-        </w:rPr>
-        <w:t>وابستگی سازمانی نویسنده</w:t>
-      </w:r>
-      <w:r>
-        <w:rPr>
-          <w:rFonts w:ascii="Times New Roman" w:hAnsi="Times New Roman" w:cs="B Zar" w:hint="cs"/>
-          <w:sz w:val="26"/>
-          <w:szCs w:val="26"/>
-          <w:rtl/>
-        </w:rPr>
-        <w:t xml:space="preserve"> (</w:t>
-      </w:r>
-      <w:r>
-        <w:rPr>
-          <w:rFonts w:ascii="Times New Roman" w:hAnsi="Times New Roman" w:cs="B Zar" w:hint="cs"/>
-          <w:sz w:val="26"/>
-          <w:szCs w:val="26"/>
-          <w:rtl/>
-        </w:rPr>
-        <w:t>فونت</w:t>
-      </w:r>
-      <w:r>
-        <w:rPr>
-          <w:rFonts w:ascii="Times New Roman" w:hAnsi="Times New Roman" w:cs="B Zar" w:hint="cs"/>
-          <w:sz w:val="26"/>
-          <w:szCs w:val="26"/>
-          <w:rtl/>
-        </w:rPr>
-        <w:t xml:space="preserve"> </w:t>
-      </w:r>
-      <w:r>
-        <w:rPr>
-          <w:rFonts w:ascii="Times New Roman" w:hAnsi="Times New Roman" w:cs="B Zar"/>
-          <w:sz w:val="26"/>
-          <w:szCs w:val="26"/>
-        </w:rPr>
-        <w:t xml:space="preserve"> B </w:t>
-      </w:r>
-      <w:r>
-        <w:rPr>
-          <w:rFonts w:ascii="Times New Roman" w:hAnsi="Times New Roman" w:cs="B Zar"/>
-          <w:sz w:val="26"/>
-          <w:szCs w:val="26"/>
-        </w:rPr>
-        <w:t>Zar</w:t>
-      </w:r>
-      <w:r>
-        <w:rPr>
-          <w:rFonts w:ascii="Times New Roman" w:hAnsi="Times New Roman" w:cs="B Zar" w:hint="cs"/>
-          <w:sz w:val="26"/>
-          <w:szCs w:val="26"/>
-          <w:rtl/>
-        </w:rPr>
-        <w:t xml:space="preserve">- </w:t>
-      </w:r>
-      <w:r>
-        <w:rPr>
-          <w:rFonts w:ascii="Times New Roman" w:hAnsi="Times New Roman" w:cs="B Zar" w:hint="cs"/>
-          <w:sz w:val="26"/>
-          <w:szCs w:val="26"/>
-          <w:rtl/>
-        </w:rPr>
-        <w:t xml:space="preserve">اندازه </w:t>
-      </w:r>
-      <w:r>
-        <w:rPr>
-          <w:rFonts w:ascii="Times New Roman" w:hAnsi="Times New Roman" w:cs="B Zar" w:hint="cs"/>
-          <w:sz w:val="26"/>
-          <w:szCs w:val="26"/>
-          <w:rtl/>
-        </w:rPr>
-        <w:t>13</w:t>
-      </w:r>
-      <w:r>
-        <w:rPr>
-          <w:rFonts w:ascii="Times New Roman" w:hAnsi="Times New Roman" w:cs="B Zar" w:hint="cs"/>
-          <w:sz w:val="26"/>
-          <w:szCs w:val="26"/>
-          <w:rtl/>
-        </w:rPr>
-        <w:t>)</w:t>
+        <w:t>محمد حسنی راوری</w:t>
+      </w:r>
+      <w:r>
+        <w:rPr>
+          <w:rFonts w:ascii="Times New Roman" w:hAnsi="Times New Roman" w:cs="B Zar" w:hint="cs"/>
+          <w:sz w:val="26"/>
+          <w:szCs w:val="26"/>
+          <w:rtl/>
+          <w:lang w:bidi="fa-IR"/>
+        </w:rPr>
+        <w:t xml:space="preserve">، </w:t>
+      </w:r>
+      <w:r>
+        <w:rPr>
+          <w:rFonts w:ascii="Times New Roman" w:hAnsi="Times New Roman" w:cs="B Zar" w:hint="cs"/>
+          <w:sz w:val="26"/>
+          <w:szCs w:val="26"/>
+          <w:rtl/>
+          <w:lang w:bidi="fa-IR"/>
+        </w:rPr>
+        <w:t>دانشجوی کارشناسی رشته آموزش ابتدایی دانشگاه فرهنگیان کرمان خواجه نصیرالدین طوسی</w:t>
       </w:r>
     </w:p>
     <w:p>
@@ -483,28 +215,28 @@
           <w:lang w:bidi="fa-IR"/>
         </w:rPr>
       </w:pPr>
-      <w:bookmarkStart w:id="6" w:name="OLE_LINK2"/>
-      <w:bookmarkStart w:id="7" w:name="OLE_LINK1"/>
-      <w:bookmarkEnd w:id="4"/>
-      <w:bookmarkEnd w:id="5"/>
+      <w:bookmarkStart w:id="2" w:name="OLE_LINK2"/>
+      <w:bookmarkStart w:id="3" w:name="OLE_LINK1"/>
+      <w:bookmarkEnd w:id="0"/>
+      <w:bookmarkEnd w:id="1"/>
       <w:r>
         <w:rPr>
           <w:rFonts w:asciiTheme="majorBidi" w:hAnsiTheme="majorBidi" w:cstheme="majorBidi"/>
           <w:sz w:val="20"/>
           <w:szCs w:val="20"/>
         </w:rPr>
-        <w:t>Test2024@gmail.com</w:t>
+        <w:t>mohammadrv19@gmail.com</w:t>
       </w:r>
     </w:p>
-    <w:bookmarkEnd w:id="6"/>
-    <w:bookmarkEnd w:id="7"/>
+    <w:bookmarkEnd w:id="2"/>
+    <w:bookmarkEnd w:id="3"/>
     <w:p>
       <w:pPr>
         <w:bidi/>
         <w:spacing w:after="0" w:line="240" w:lineRule="auto"/>
         <w:jc w:val="center"/>
         <w:rPr>
-          <w:rFonts w:ascii="Times New Roman" w:hAnsi="Times New Roman" w:cs="B Zar"/>
+          <w:rFonts w:ascii="Times New Roman" w:hAnsi="Times New Roman" w:cs="Calibri" w:hint="cs"/>
           <w:sz w:val="26"/>
           <w:szCs w:val="26"/>
           <w:rtl/>
@@ -528,86 +260,17 @@
           <w:rtl/>
           <w:lang w:bidi="fa-IR"/>
         </w:rPr>
-        <w:t xml:space="preserve">وابستگی سازمانی نویسنده </w:t>
-      </w:r>
-      <w:r>
-        <w:rPr>
-          <w:rFonts w:ascii="Times New Roman" w:hAnsi="Times New Roman" w:cs="B Zar" w:hint="cs"/>
-          <w:sz w:val="26"/>
-          <w:szCs w:val="26"/>
-          <w:rtl/>
-        </w:rPr>
-        <w:t>(</w:t>
-      </w:r>
-      <w:r>
-        <w:rPr>
-          <w:rFonts w:ascii="Times New Roman" w:hAnsi="Times New Roman" w:cs="B Zar" w:hint="cs"/>
-          <w:sz w:val="26"/>
-          <w:szCs w:val="26"/>
-          <w:rtl/>
-        </w:rPr>
-        <w:t>فونت</w:t>
-      </w:r>
-      <w:r>
-        <w:rPr>
-          <w:rFonts w:ascii="Times New Roman" w:hAnsi="Times New Roman" w:cs="B Zar" w:hint="cs"/>
-          <w:sz w:val="26"/>
-          <w:szCs w:val="26"/>
-          <w:rtl/>
-        </w:rPr>
-        <w:t xml:space="preserve"> </w:t>
-      </w:r>
-      <w:r>
-        <w:rPr>
-          <w:rFonts w:ascii="Times New Roman" w:hAnsi="Times New Roman" w:cs="B Zar"/>
-          <w:sz w:val="26"/>
-          <w:szCs w:val="26"/>
-        </w:rPr>
-        <w:t xml:space="preserve"> B </w:t>
-      </w:r>
-      <w:r>
-        <w:rPr>
-          <w:rFonts w:ascii="Times New Roman" w:hAnsi="Times New Roman" w:cs="B Zar"/>
-          <w:sz w:val="26"/>
-          <w:szCs w:val="26"/>
-        </w:rPr>
-        <w:t>Zar</w:t>
-      </w:r>
-      <w:r>
-        <w:rPr>
-          <w:rFonts w:ascii="Times New Roman" w:hAnsi="Times New Roman" w:cs="B Zar" w:hint="cs"/>
-          <w:sz w:val="26"/>
-          <w:szCs w:val="26"/>
-          <w:rtl/>
-        </w:rPr>
-        <w:t xml:space="preserve">- </w:t>
-      </w:r>
-      <w:r>
-        <w:rPr>
-          <w:rFonts w:ascii="Times New Roman" w:hAnsi="Times New Roman" w:cs="B Zar" w:hint="cs"/>
-          <w:sz w:val="26"/>
-          <w:szCs w:val="26"/>
-          <w:rtl/>
-        </w:rPr>
-        <w:t xml:space="preserve">اندازه </w:t>
-      </w:r>
-      <w:r>
-        <w:rPr>
-          <w:rFonts w:ascii="Times New Roman" w:hAnsi="Times New Roman" w:cs="B Zar" w:hint="cs"/>
-          <w:sz w:val="26"/>
-          <w:szCs w:val="26"/>
-          <w:rtl/>
-        </w:rPr>
-        <w:t>13</w:t>
-      </w:r>
-      <w:r>
-        <w:rPr>
-          <w:rFonts w:ascii="Times New Roman" w:hAnsi="Times New Roman" w:cs="B Zar" w:hint="cs"/>
-          <w:sz w:val="26"/>
-          <w:szCs w:val="26"/>
-          <w:rtl/>
-        </w:rPr>
-        <w:t>)</w:t>
+        <w:t xml:space="preserve">فاطمه مظفری نژاد راوری </w:t>
+      </w:r>
+      <w:r>
+        <w:rPr>
+          <w:rFonts w:ascii="Times New Roman" w:hAnsi="Times New Roman" w:cs="B Zar" w:hint="cs"/>
+          <w:sz w:val="26"/>
+          <w:szCs w:val="26"/>
+          <w:rtl/>
+          <w:lang w:bidi="fa-IR"/>
+        </w:rPr>
+        <w:t>دبیر ریاضی آموزش و پرورش اداره کل آموزش و پرورش استان کرمان</w:t>
       </w:r>
     </w:p>
     <w:p>
@@ -1770,8 +1433,8 @@
         </w:rPr>
         <w:t xml:space="preserve">B </w:t>
       </w:r>
-      <w:bookmarkStart w:id="8" w:name="OLE_LINK22"/>
-      <w:bookmarkStart w:id="9" w:name="OLE_LINK21"/>
+      <w:bookmarkStart w:id="4" w:name="OLE_LINK22"/>
+      <w:bookmarkStart w:id="5" w:name="OLE_LINK21"/>
       <w:r>
         <w:rPr>
           <w:rFonts w:cs="B Zar"/>
@@ -1796,8 +1459,8 @@
         </w:rPr>
         <w:t xml:space="preserve"> </w:t>
       </w:r>
-      <w:bookmarkEnd w:id="8"/>
-      <w:bookmarkEnd w:id="9"/>
+      <w:bookmarkEnd w:id="4"/>
+      <w:bookmarkEnd w:id="5"/>
       <w:r>
         <w:rPr>
           <w:rFonts w:cs="B Zar" w:hint="cs"/>
@@ -2006,8 +1669,8 @@
         </w:rPr>
         <w:t xml:space="preserve">) ارسال گردد. متن اصلي مقاله به صورت تك ستوني </w:t>
       </w:r>
-      <w:bookmarkStart w:id="10" w:name="OLE_LINK24"/>
-      <w:bookmarkStart w:id="11" w:name="OLE_LINK23"/>
+      <w:bookmarkStart w:id="6" w:name="OLE_LINK24"/>
+      <w:bookmarkStart w:id="7" w:name="OLE_LINK23"/>
       <w:r>
         <w:rPr>
           <w:rFonts w:ascii="Times New Roman" w:hAnsi="Times New Roman" w:cs="B Zar" w:hint="cs"/>
@@ -2060,8 +1723,8 @@
         </w:rPr>
         <w:t xml:space="preserve"> </w:t>
       </w:r>
-      <w:bookmarkEnd w:id="10"/>
-      <w:bookmarkEnd w:id="11"/>
+      <w:bookmarkEnd w:id="6"/>
+      <w:bookmarkEnd w:id="7"/>
       <w:r>
         <w:rPr>
           <w:rFonts w:ascii="Times New Roman" w:hAnsi="Times New Roman" w:cs="B Zar" w:hint="cs"/>
@@ -4747,7 +4410,6 @@
           <w:rtl/>
           <w:lang w:bidi="fa-IR"/>
         </w:rPr>
-        <w:lastRenderedPageBreak/>
         <w:t>فرمول‌ها و روابط رياضي</w:t>
       </w:r>
     </w:p>
@@ -4899,8 +4561,8 @@
           <w:rtl/>
         </w:rPr>
       </w:pPr>
-      <w:bookmarkStart w:id="12" w:name="OLE_LINK32"/>
-      <w:bookmarkStart w:id="13" w:name="OLE_LINK31"/>
+      <w:bookmarkStart w:id="8" w:name="OLE_LINK32"/>
+      <w:bookmarkStart w:id="9" w:name="OLE_LINK31"/>
       <w:r>
         <w:rPr>
           <w:rFonts w:cs="B Zar" w:hint="cs"/>
@@ -4911,8 +4573,8 @@
         <w:t>بحث و نتيجه‌گيري</w:t>
       </w:r>
     </w:p>
-    <w:bookmarkEnd w:id="12"/>
-    <w:bookmarkEnd w:id="13"/>
+    <w:bookmarkEnd w:id="8"/>
+    <w:bookmarkEnd w:id="9"/>
     <w:p>
       <w:pPr>
         <w:bidi/>
@@ -9185,6 +8847,7 @@
           <w:sz w:val="24"/>
           <w:rtl/>
         </w:rPr>
+        <w:lastRenderedPageBreak/>
         <w:t xml:space="preserve">برای </w:t>
       </w:r>
       <w:r>
@@ -14440,7 +14103,10 @@
         <w:fldChar w:fldCharType="begin"/>
       </w:r>
       <w:r>
-        <w:instrText>HYPERLINK "https://apastyle.apa.org/style-grammar-guidelines/references/examples/journal-article-references"</w:instrText>
+        <w:instrText xml:space="preserve">HYPERLINK </w:instrText>
+      </w:r>
+      <w:r>
+        <w:instrText>"https://apastyle.apa.org/style-grammar-guidelines/references/examples/journal-article-references"</w:instrText>
       </w:r>
       <w:r>
         <w:fldChar w:fldCharType="separate"/>
@@ -16342,7 +16008,6 @@
           <w:sz w:val="32"/>
           <w:szCs w:val="30"/>
         </w:rPr>
-        <w:lastRenderedPageBreak/>
         <w:t>3. Republished book, with editor</w:t>
       </w:r>
     </w:p>
@@ -16399,6 +16064,7 @@
         <w:rPr>
           <w:rFonts w:asciiTheme="majorBidi" w:hAnsiTheme="majorBidi" w:cstheme="majorBidi"/>
         </w:rPr>
+        <w:lastRenderedPageBreak/>
         <w:t> </w:t>
       </w:r>
     </w:p>
@@ -16717,7 +16383,7 @@
 </file>
 
 <file path=word/endnotes.xml><?xml version="1.0" encoding="utf-8"?>
-<w:endnotes xmlns:wpc="http://schemas.microsoft.com/office/word/2010/wordprocessingCanvas" xmlns:cx="http://schemas.microsoft.com/office/drawing/2014/chartex" xmlns:cx1="http://schemas.microsoft.com/office/drawing/2015/9/8/chartex" xmlns:cx2="http://schemas.microsoft.com/office/drawing/2015/10/21/chartex" xmlns:cx3="http://schemas.microsoft.com/office/drawing/2016/5/9/chartex" xmlns:cx4="http://schemas.microsoft.com/office/drawing/2016/5/10/chartex" xmlns:cx5="http://schemas.microsoft.com/office/drawing/2016/5/11/chartex" xmlns:cx6="http://schemas.microsoft.com/office/drawing/2016/5/12/chartex" xmlns:cx7="http://schemas.microsoft.com/office/drawing/2016/5/13/chartex" xmlns:cx8="http://schemas.microsoft.com/office/drawing/2016/5/14/chartex" xmlns:mc="http://schemas.openxmlformats.org/markup-compatibility/2006" xmlns:aink="http://schemas.microsoft.com/office/drawing/2016/ink" xmlns:am3d="http://schemas.microsoft.com/office/drawing/2017/model3d" xmlns:o="urn:schemas-microsoft-com:office:office" xmlns:oel="http://schemas.microsoft.com/office/2019/extlst" xmlns:r="http://schemas.openxmlformats.org/officeDocument/2006/relationships" xmlns:m="http://schemas.openxmlformats.org/officeDocument/2006/math" xmlns:v="urn:schemas-microsoft-com:vml" xmlns:wp14="http://schemas.microsoft.com/office/word/2010/wordprocessingDrawing" xmlns:wp="http://schemas.openxmlformats.org/drawingml/2006/wordprocessingDrawing" xmlns:w10="urn:schemas-microsoft-com:office:word" xmlns:w="http://schemas.openxmlformats.org/wordprocessingml/2006/main" xmlns:w14="http://schemas.microsoft.com/office/word/2010/wordml" xmlns:w15="http://schemas.microsoft.com/office/word/2012/wordml" xmlns:w16cex="http://schemas.microsoft.com/office/word/2018/wordml/cex" xmlns:w16cid="http://schemas.microsoft.com/office/word/2016/wordml/cid" xmlns:w16="http://schemas.microsoft.com/office/word/2018/wordml" xmlns:w16du="http://schemas.microsoft.com/office/word/2023/wordml/word16du" xmlns:w16sdtdh="http://schemas.microsoft.com/office/word/2020/wordml/sdtdatahash" xmlns:w16se="http://schemas.microsoft.com/office/word/2015/wordml/symex" xmlns:wpg="http://schemas.microsoft.com/office/word/2010/wordprocessingGroup" xmlns:wpi="http://schemas.microsoft.com/office/word/2010/wordprocessingInk" xmlns:wne="http://schemas.microsoft.com/office/word/2006/wordml" xmlns:wps="http://schemas.microsoft.com/office/word/2010/wordprocessingShape" mc:Ignorable="w14 w15 w16se w16cid w16 w16cex w16sdtdh w16du wp14">
+<w:endnotes xmlns:wpc="http://schemas.microsoft.com/office/word/2010/wordprocessingCanvas" xmlns:cx="http://schemas.microsoft.com/office/drawing/2014/chartex" xmlns:cx1="http://schemas.microsoft.com/office/drawing/2015/9/8/chartex" xmlns:cx2="http://schemas.microsoft.com/office/drawing/2015/10/21/chartex" xmlns:cx3="http://schemas.microsoft.com/office/drawing/2016/5/9/chartex" xmlns:cx4="http://schemas.microsoft.com/office/drawing/2016/5/10/chartex" xmlns:cx5="http://schemas.microsoft.com/office/drawing/2016/5/11/chartex" xmlns:cx6="http://schemas.microsoft.com/office/drawing/2016/5/12/chartex" xmlns:cx7="http://schemas.microsoft.com/office/drawing/2016/5/13/chartex" xmlns:cx8="http://schemas.microsoft.com/office/drawing/2016/5/14/chartex" xmlns:mc="http://schemas.openxmlformats.org/markup-compatibility/2006" xmlns:aink="http://schemas.microsoft.com/office/drawing/2016/ink" xmlns:am3d="http://schemas.microsoft.com/office/drawing/2017/model3d" xmlns:o="urn:schemas-microsoft-com:office:office" xmlns:r="http://schemas.openxmlformats.org/officeDocument/2006/relationships" xmlns:m="http://schemas.openxmlformats.org/officeDocument/2006/math" xmlns:v="urn:schemas-microsoft-com:vml" xmlns:wp14="http://schemas.microsoft.com/office/word/2010/wordprocessingDrawing" xmlns:wp="http://schemas.openxmlformats.org/drawingml/2006/wordprocessingDrawing" xmlns:w10="urn:schemas-microsoft-com:office:word" xmlns:w="http://schemas.openxmlformats.org/wordprocessingml/2006/main" xmlns:w14="http://schemas.microsoft.com/office/word/2010/wordml" xmlns:w15="http://schemas.microsoft.com/office/word/2012/wordml" xmlns:w16cex="http://schemas.microsoft.com/office/word/2018/wordml/cex" xmlns:w16cid="http://schemas.microsoft.com/office/word/2016/wordml/cid" xmlns:w16="http://schemas.microsoft.com/office/word/2018/wordml" xmlns:w16sdtdh="http://schemas.microsoft.com/office/word/2020/wordml/sdtdatahash" xmlns:w16se="http://schemas.microsoft.com/office/word/2015/wordml/symex" xmlns:wpg="http://schemas.microsoft.com/office/word/2010/wordprocessingGroup" xmlns:wpi="http://schemas.microsoft.com/office/word/2010/wordprocessingInk" xmlns:wne="http://schemas.microsoft.com/office/word/2006/wordml" xmlns:wps="http://schemas.microsoft.com/office/word/2010/wordprocessingShape" mc:Ignorable="w14 w15 w16se w16cid w16 w16cex w16sdtdh wp14">
   <w:endnote w:type="separator" w:id="-1">
     <w:p>
       <w:pPr>
@@ -16742,7 +16408,7 @@
 </file>
 
 <file path=word/footer1.xml><?xml version="1.0" encoding="utf-8"?>
-<w:ftr xmlns:wpc="http://schemas.microsoft.com/office/word/2010/wordprocessingCanvas" xmlns:cx="http://schemas.microsoft.com/office/drawing/2014/chartex" xmlns:cx1="http://schemas.microsoft.com/office/drawing/2015/9/8/chartex" xmlns:cx2="http://schemas.microsoft.com/office/drawing/2015/10/21/chartex" xmlns:cx3="http://schemas.microsoft.com/office/drawing/2016/5/9/chartex" xmlns:cx4="http://schemas.microsoft.com/office/drawing/2016/5/10/chartex" xmlns:cx5="http://schemas.microsoft.com/office/drawing/2016/5/11/chartex" xmlns:cx6="http://schemas.microsoft.com/office/drawing/2016/5/12/chartex" xmlns:cx7="http://schemas.microsoft.com/office/drawing/2016/5/13/chartex" xmlns:cx8="http://schemas.microsoft.com/office/drawing/2016/5/14/chartex" xmlns:mc="http://schemas.openxmlformats.org/markup-compatibility/2006" xmlns:aink="http://schemas.microsoft.com/office/drawing/2016/ink" xmlns:am3d="http://schemas.microsoft.com/office/drawing/2017/model3d" xmlns:o="urn:schemas-microsoft-com:office:office" xmlns:oel="http://schemas.microsoft.com/office/2019/extlst" xmlns:r="http://schemas.openxmlformats.org/officeDocument/2006/relationships" xmlns:m="http://schemas.openxmlformats.org/officeDocument/2006/math" xmlns:v="urn:schemas-microsoft-com:vml" xmlns:wp14="http://schemas.microsoft.com/office/word/2010/wordprocessingDrawing" xmlns:wp="http://schemas.openxmlformats.org/drawingml/2006/wordprocessingDrawing" xmlns:w10="urn:schemas-microsoft-com:office:word" xmlns:w="http://schemas.openxmlformats.org/wordprocessingml/2006/main" xmlns:w14="http://schemas.microsoft.com/office/word/2010/wordml" xmlns:w15="http://schemas.microsoft.com/office/word/2012/wordml" xmlns:w16cex="http://schemas.microsoft.com/office/word/2018/wordml/cex" xmlns:w16cid="http://schemas.microsoft.com/office/word/2016/wordml/cid" xmlns:w16="http://schemas.microsoft.com/office/word/2018/wordml" xmlns:w16du="http://schemas.microsoft.com/office/word/2023/wordml/word16du" xmlns:w16sdtdh="http://schemas.microsoft.com/office/word/2020/wordml/sdtdatahash" xmlns:w16se="http://schemas.microsoft.com/office/word/2015/wordml/symex" xmlns:wpg="http://schemas.microsoft.com/office/word/2010/wordprocessingGroup" xmlns:wpi="http://schemas.microsoft.com/office/word/2010/wordprocessingInk" xmlns:wne="http://schemas.microsoft.com/office/word/2006/wordml" xmlns:wps="http://schemas.microsoft.com/office/word/2010/wordprocessingShape" mc:Ignorable="w14 w15 w16se w16cid w16 w16cex w16sdtdh w16du wp14">
+<w:ftr xmlns:wpc="http://schemas.microsoft.com/office/word/2010/wordprocessingCanvas" xmlns:cx="http://schemas.microsoft.com/office/drawing/2014/chartex" xmlns:cx1="http://schemas.microsoft.com/office/drawing/2015/9/8/chartex" xmlns:cx2="http://schemas.microsoft.com/office/drawing/2015/10/21/chartex" xmlns:cx3="http://schemas.microsoft.com/office/drawing/2016/5/9/chartex" xmlns:cx4="http://schemas.microsoft.com/office/drawing/2016/5/10/chartex" xmlns:cx5="http://schemas.microsoft.com/office/drawing/2016/5/11/chartex" xmlns:cx6="http://schemas.microsoft.com/office/drawing/2016/5/12/chartex" xmlns:cx7="http://schemas.microsoft.com/office/drawing/2016/5/13/chartex" xmlns:cx8="http://schemas.microsoft.com/office/drawing/2016/5/14/chartex" xmlns:mc="http://schemas.openxmlformats.org/markup-compatibility/2006" xmlns:aink="http://schemas.microsoft.com/office/drawing/2016/ink" xmlns:am3d="http://schemas.microsoft.com/office/drawing/2017/model3d" xmlns:o="urn:schemas-microsoft-com:office:office" xmlns:r="http://schemas.openxmlformats.org/officeDocument/2006/relationships" xmlns:m="http://schemas.openxmlformats.org/officeDocument/2006/math" xmlns:v="urn:schemas-microsoft-com:vml" xmlns:wp14="http://schemas.microsoft.com/office/word/2010/wordprocessingDrawing" xmlns:wp="http://schemas.openxmlformats.org/drawingml/2006/wordprocessingDrawing" xmlns:w10="urn:schemas-microsoft-com:office:word" xmlns:w="http://schemas.openxmlformats.org/wordprocessingml/2006/main" xmlns:w14="http://schemas.microsoft.com/office/word/2010/wordml" xmlns:w15="http://schemas.microsoft.com/office/word/2012/wordml" xmlns:w16cex="http://schemas.microsoft.com/office/word/2018/wordml/cex" xmlns:w16cid="http://schemas.microsoft.com/office/word/2016/wordml/cid" xmlns:w16="http://schemas.microsoft.com/office/word/2018/wordml" xmlns:w16sdtdh="http://schemas.microsoft.com/office/word/2020/wordml/sdtdatahash" xmlns:w16se="http://schemas.microsoft.com/office/word/2015/wordml/symex" xmlns:wpg="http://schemas.microsoft.com/office/word/2010/wordprocessingGroup" xmlns:wpi="http://schemas.microsoft.com/office/word/2010/wordprocessingInk" xmlns:wne="http://schemas.microsoft.com/office/word/2006/wordml" xmlns:wps="http://schemas.microsoft.com/office/word/2010/wordprocessingShape" mc:Ignorable="w14 w15 w16se w16cid w16 w16cex w16sdtdh wp14">
   <w:p>
     <w:pPr>
       <w:pStyle w:val="Footer"/>
@@ -16818,7 +16484,7 @@
 </file>
 
 <file path=word/footnotes.xml><?xml version="1.0" encoding="utf-8"?>
-<w:footnotes xmlns:wpc="http://schemas.microsoft.com/office/word/2010/wordprocessingCanvas" xmlns:cx="http://schemas.microsoft.com/office/drawing/2014/chartex" xmlns:cx1="http://schemas.microsoft.com/office/drawing/2015/9/8/chartex" xmlns:cx2="http://schemas.microsoft.com/office/drawing/2015/10/21/chartex" xmlns:cx3="http://schemas.microsoft.com/office/drawing/2016/5/9/chartex" xmlns:cx4="http://schemas.microsoft.com/office/drawing/2016/5/10/chartex" xmlns:cx5="http://schemas.microsoft.com/office/drawing/2016/5/11/chartex" xmlns:cx6="http://schemas.microsoft.com/office/drawing/2016/5/12/chartex" xmlns:cx7="http://schemas.microsoft.com/office/drawing/2016/5/13/chartex" xmlns:cx8="http://schemas.microsoft.com/office/drawing/2016/5/14/chartex" xmlns:mc="http://schemas.openxmlformats.org/markup-compatibility/2006" xmlns:aink="http://schemas.microsoft.com/office/drawing/2016/ink" xmlns:am3d="http://schemas.microsoft.com/office/drawing/2017/model3d" xmlns:o="urn:schemas-microsoft-com:office:office" xmlns:oel="http://schemas.microsoft.com/office/2019/extlst" xmlns:r="http://schemas.openxmlformats.org/officeDocument/2006/relationships" xmlns:m="http://schemas.openxmlformats.org/officeDocument/2006/math" xmlns:v="urn:schemas-microsoft-com:vml" xmlns:wp14="http://schemas.microsoft.com/office/word/2010/wordprocessingDrawing" xmlns:wp="http://schemas.openxmlformats.org/drawingml/2006/wordprocessingDrawing" xmlns:w10="urn:schemas-microsoft-com:office:word" xmlns:w="http://schemas.openxmlformats.org/wordprocessingml/2006/main" xmlns:w14="http://schemas.microsoft.com/office/word/2010/wordml" xmlns:w15="http://schemas.microsoft.com/office/word/2012/wordml" xmlns:w16cex="http://schemas.microsoft.com/office/word/2018/wordml/cex" xmlns:w16cid="http://schemas.microsoft.com/office/word/2016/wordml/cid" xmlns:w16="http://schemas.microsoft.com/office/word/2018/wordml" xmlns:w16du="http://schemas.microsoft.com/office/word/2023/wordml/word16du" xmlns:w16sdtdh="http://schemas.microsoft.com/office/word/2020/wordml/sdtdatahash" xmlns:w16se="http://schemas.microsoft.com/office/word/2015/wordml/symex" xmlns:wpg="http://schemas.microsoft.com/office/word/2010/wordprocessingGroup" xmlns:wpi="http://schemas.microsoft.com/office/word/2010/wordprocessingInk" xmlns:wne="http://schemas.microsoft.com/office/word/2006/wordml" xmlns:wps="http://schemas.microsoft.com/office/word/2010/wordprocessingShape" mc:Ignorable="w14 w15 w16se w16cid w16 w16cex w16sdtdh w16du wp14">
+<w:footnotes xmlns:wpc="http://schemas.microsoft.com/office/word/2010/wordprocessingCanvas" xmlns:cx="http://schemas.microsoft.com/office/drawing/2014/chartex" xmlns:cx1="http://schemas.microsoft.com/office/drawing/2015/9/8/chartex" xmlns:cx2="http://schemas.microsoft.com/office/drawing/2015/10/21/chartex" xmlns:cx3="http://schemas.microsoft.com/office/drawing/2016/5/9/chartex" xmlns:cx4="http://schemas.microsoft.com/office/drawing/2016/5/10/chartex" xmlns:cx5="http://schemas.microsoft.com/office/drawing/2016/5/11/chartex" xmlns:cx6="http://schemas.microsoft.com/office/drawing/2016/5/12/chartex" xmlns:cx7="http://schemas.microsoft.com/office/drawing/2016/5/13/chartex" xmlns:cx8="http://schemas.microsoft.com/office/drawing/2016/5/14/chartex" xmlns:mc="http://schemas.openxmlformats.org/markup-compatibility/2006" xmlns:aink="http://schemas.microsoft.com/office/drawing/2016/ink" xmlns:am3d="http://schemas.microsoft.com/office/drawing/2017/model3d" xmlns:o="urn:schemas-microsoft-com:office:office" xmlns:r="http://schemas.openxmlformats.org/officeDocument/2006/relationships" xmlns:m="http://schemas.openxmlformats.org/officeDocument/2006/math" xmlns:v="urn:schemas-microsoft-com:vml" xmlns:wp14="http://schemas.microsoft.com/office/word/2010/wordprocessingDrawing" xmlns:wp="http://schemas.openxmlformats.org/drawingml/2006/wordprocessingDrawing" xmlns:w10="urn:schemas-microsoft-com:office:word" xmlns:w="http://schemas.openxmlformats.org/wordprocessingml/2006/main" xmlns:w14="http://schemas.microsoft.com/office/word/2010/wordml" xmlns:w15="http://schemas.microsoft.com/office/word/2012/wordml" xmlns:w16cex="http://schemas.microsoft.com/office/word/2018/wordml/cex" xmlns:w16cid="http://schemas.microsoft.com/office/word/2016/wordml/cid" xmlns:w16="http://schemas.microsoft.com/office/word/2018/wordml" xmlns:w16sdtdh="http://schemas.microsoft.com/office/word/2020/wordml/sdtdatahash" xmlns:w16se="http://schemas.microsoft.com/office/word/2015/wordml/symex" xmlns:wpg="http://schemas.microsoft.com/office/word/2010/wordprocessingGroup" xmlns:wpi="http://schemas.microsoft.com/office/word/2010/wordprocessingInk" xmlns:wne="http://schemas.microsoft.com/office/word/2006/wordml" xmlns:wps="http://schemas.microsoft.com/office/word/2010/wordprocessingShape" mc:Ignorable="w14 w15 w16se w16cid w16 w16cex w16sdtdh wp14">
   <w:footnote w:type="separator" w:id="-1">
     <w:p>
       <w:pPr>
@@ -16843,7 +16509,7 @@
 </file>
 
 <file path=word/header1.xml><?xml version="1.0" encoding="utf-8"?>
-<w:hdr xmlns:wpc="http://schemas.microsoft.com/office/word/2010/wordprocessingCanvas" xmlns:cx="http://schemas.microsoft.com/office/drawing/2014/chartex" xmlns:cx1="http://schemas.microsoft.com/office/drawing/2015/9/8/chartex" xmlns:cx2="http://schemas.microsoft.com/office/drawing/2015/10/21/chartex" xmlns:cx3="http://schemas.microsoft.com/office/drawing/2016/5/9/chartex" xmlns:cx4="http://schemas.microsoft.com/office/drawing/2016/5/10/chartex" xmlns:cx5="http://schemas.microsoft.com/office/drawing/2016/5/11/chartex" xmlns:cx6="http://schemas.microsoft.com/office/drawing/2016/5/12/chartex" xmlns:cx7="http://schemas.microsoft.com/office/drawing/2016/5/13/chartex" xmlns:cx8="http://schemas.microsoft.com/office/drawing/2016/5/14/chartex" xmlns:mc="http://schemas.openxmlformats.org/markup-compatibility/2006" xmlns:aink="http://schemas.microsoft.com/office/drawing/2016/ink" xmlns:am3d="http://schemas.microsoft.com/office/drawing/2017/model3d" xmlns:o="urn:schemas-microsoft-com:office:office" xmlns:oel="http://schemas.microsoft.com/office/2019/extlst" xmlns:r="http://schemas.openxmlformats.org/officeDocument/2006/relationships" xmlns:m="http://schemas.openxmlformats.org/officeDocument/2006/math" xmlns:v="urn:schemas-microsoft-com:vml" xmlns:wp14="http://schemas.microsoft.com/office/word/2010/wordprocessingDrawing" xmlns:wp="http://schemas.openxmlformats.org/drawingml/2006/wordprocessingDrawing" xmlns:w10="urn:schemas-microsoft-com:office:word" xmlns:w="http://schemas.openxmlformats.org/wordprocessingml/2006/main" xmlns:w14="http://schemas.microsoft.com/office/word/2010/wordml" xmlns:w15="http://schemas.microsoft.com/office/word/2012/wordml" xmlns:w16cex="http://schemas.microsoft.com/office/word/2018/wordml/cex" xmlns:w16cid="http://schemas.microsoft.com/office/word/2016/wordml/cid" xmlns:w16="http://schemas.microsoft.com/office/word/2018/wordml" xmlns:w16du="http://schemas.microsoft.com/office/word/2023/wordml/word16du" xmlns:w16sdtdh="http://schemas.microsoft.com/office/word/2020/wordml/sdtdatahash" xmlns:w16se="http://schemas.microsoft.com/office/word/2015/wordml/symex" xmlns:wpg="http://schemas.microsoft.com/office/word/2010/wordprocessingGroup" xmlns:wpi="http://schemas.microsoft.com/office/word/2010/wordprocessingInk" xmlns:wne="http://schemas.microsoft.com/office/word/2006/wordml" xmlns:wps="http://schemas.microsoft.com/office/word/2010/wordprocessingShape" mc:Ignorable="w14 w15 w16se w16cid w16 w16cex w16sdtdh w16du wp14">
+<w:hdr xmlns:wpc="http://schemas.microsoft.com/office/word/2010/wordprocessingCanvas" xmlns:cx="http://schemas.microsoft.com/office/drawing/2014/chartex" xmlns:cx1="http://schemas.microsoft.com/office/drawing/2015/9/8/chartex" xmlns:cx2="http://schemas.microsoft.com/office/drawing/2015/10/21/chartex" xmlns:cx3="http://schemas.microsoft.com/office/drawing/2016/5/9/chartex" xmlns:cx4="http://schemas.microsoft.com/office/drawing/2016/5/10/chartex" xmlns:cx5="http://schemas.microsoft.com/office/drawing/2016/5/11/chartex" xmlns:cx6="http://schemas.microsoft.com/office/drawing/2016/5/12/chartex" xmlns:cx7="http://schemas.microsoft.com/office/drawing/2016/5/13/chartex" xmlns:cx8="http://schemas.microsoft.com/office/drawing/2016/5/14/chartex" xmlns:mc="http://schemas.openxmlformats.org/markup-compatibility/2006" xmlns:aink="http://schemas.microsoft.com/office/drawing/2016/ink" xmlns:am3d="http://schemas.microsoft.com/office/drawing/2017/model3d" xmlns:o="urn:schemas-microsoft-com:office:office" xmlns:r="http://schemas.openxmlformats.org/officeDocument/2006/relationships" xmlns:m="http://schemas.openxmlformats.org/officeDocument/2006/math" xmlns:v="urn:schemas-microsoft-com:vml" xmlns:wp14="http://schemas.microsoft.com/office/word/2010/wordprocessingDrawing" xmlns:wp="http://schemas.openxmlformats.org/drawingml/2006/wordprocessingDrawing" xmlns:w10="urn:schemas-microsoft-com:office:word" xmlns:w="http://schemas.openxmlformats.org/wordprocessingml/2006/main" xmlns:w14="http://schemas.microsoft.com/office/word/2010/wordml" xmlns:w15="http://schemas.microsoft.com/office/word/2012/wordml" xmlns:w16cex="http://schemas.microsoft.com/office/word/2018/wordml/cex" xmlns:w16cid="http://schemas.microsoft.com/office/word/2016/wordml/cid" xmlns:w16="http://schemas.microsoft.com/office/word/2018/wordml" xmlns:w16sdtdh="http://schemas.microsoft.com/office/word/2020/wordml/sdtdatahash" xmlns:w16se="http://schemas.microsoft.com/office/word/2015/wordml/symex" xmlns:wpg="http://schemas.microsoft.com/office/word/2010/wordprocessingGroup" xmlns:wpi="http://schemas.microsoft.com/office/word/2010/wordprocessingInk" xmlns:wne="http://schemas.microsoft.com/office/word/2006/wordml" xmlns:wps="http://schemas.microsoft.com/office/word/2010/wordprocessingShape" mc:Ignorable="w14 w15 w16se w16cid w16 w16cex w16sdtdh wp14">
   <w:p>
     <w:pPr>
       <w:pStyle w:val="Header"/>
@@ -16987,7 +16653,7 @@
               <v:stroke joinstyle="miter"/>
               <v:path gradientshapeok="t" o:connecttype="rect"/>
             </v:shapetype>
-            <v:shape id="Text Box 2" o:spid="_x0000_s1026" type="#_x0000_t202" style="position:absolute;left:0;text-align:left;margin-left:52.85pt;margin-top:56.05pt;width:346.5pt;height:44.25pt;z-index:-251657216;visibility:visible;mso-wrap-style:square;mso-width-percent:0;mso-height-percent:0;mso-wrap-distance-left:9pt;mso-wrap-distance-top:0;mso-wrap-distance-right:9pt;mso-wrap-distance-bottom:0;mso-position-horizontal:absolute;mso-position-horizontal-relative:text;mso-position-vertical:absolute;mso-position-vertical-relative:text;mso-width-percent:0;mso-height-percent:0;mso-width-relative:margin;mso-height-relative:margin;v-text-anchor:top" o:gfxdata="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">
+            <v:shape id="Text Box 2" o:spid="_x0000_s1026" type="#_x0000_t202" style="position:absolute;left:0;text-align:left;margin-left:52.85pt;margin-top:56.05pt;width:346.5pt;height:44.25pt;z-index:-251657216;visibility:visible;mso-wrap-style:square;mso-width-percent:0;mso-height-percent:0;mso-wrap-distance-left:9pt;mso-wrap-distance-top:0;mso-wrap-distance-right:9pt;mso-wrap-distance-bottom:0;mso-position-horizontal:absolute;mso-position-horizontal-relative:text;mso-position-vertical:absolute;mso-position-vertical-relative:text;mso-width-percent:0;mso-height-percent:0;mso-width-relative:margin;mso-height-relative:margin;v-text-anchor:top" o:gfxdata="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">
               <v:textbox>
                 <w:txbxContent>
                   <w:p>
@@ -17058,7 +16724,7 @@
 </file>
 
 <file path=word/numbering.xml><?xml version="1.0" encoding="utf-8"?>
-<w:numbering xmlns:wpc="http://schemas.microsoft.com/office/word/2010/wordprocessingCanvas" xmlns:cx="http://schemas.microsoft.com/office/drawing/2014/chartex" xmlns:cx1="http://schemas.microsoft.com/office/drawing/2015/9/8/chartex" xmlns:cx2="http://schemas.microsoft.com/office/drawing/2015/10/21/chartex" xmlns:cx3="http://schemas.microsoft.com/office/drawing/2016/5/9/chartex" xmlns:cx4="http://schemas.microsoft.com/office/drawing/2016/5/10/chartex" xmlns:cx5="http://schemas.microsoft.com/office/drawing/2016/5/11/chartex" xmlns:cx6="http://schemas.microsoft.com/office/drawing/2016/5/12/chartex" xmlns:cx7="http://schemas.microsoft.com/office/drawing/2016/5/13/chartex" xmlns:cx8="http://schemas.microsoft.com/office/drawing/2016/5/14/chartex" xmlns:mc="http://schemas.openxmlformats.org/markup-compatibility/2006" xmlns:aink="http://schemas.microsoft.com/office/drawing/2016/ink" xmlns:am3d="http://schemas.microsoft.com/office/drawing/2017/model3d" xmlns:o="urn:schemas-microsoft-com:office:office" xmlns:oel="http://schemas.microsoft.com/office/2019/extlst" xmlns:r="http://schemas.openxmlformats.org/officeDocument/2006/relationships" xmlns:m="http://schemas.openxmlformats.org/officeDocument/2006/math" xmlns:v="urn:schemas-microsoft-com:vml" xmlns:wp14="http://schemas.microsoft.com/office/word/2010/wordprocessingDrawing" xmlns:wp="http://schemas.openxmlformats.org/drawingml/2006/wordprocessingDrawing" xmlns:w10="urn:schemas-microsoft-com:office:word" xmlns:w="http://schemas.openxmlformats.org/wordprocessingml/2006/main" xmlns:w14="http://schemas.microsoft.com/office/word/2010/wordml" xmlns:w15="http://schemas.microsoft.com/office/word/2012/wordml" xmlns:w16cex="http://schemas.microsoft.com/office/word/2018/wordml/cex" xmlns:w16cid="http://schemas.microsoft.com/office/word/2016/wordml/cid" xmlns:w16="http://schemas.microsoft.com/office/word/2018/wordml" xmlns:w16du="http://schemas.microsoft.com/office/word/2023/wordml/word16du" xmlns:w16sdtdh="http://schemas.microsoft.com/office/word/2020/wordml/sdtdatahash" xmlns:w16se="http://schemas.microsoft.com/office/word/2015/wordml/symex" xmlns:wpg="http://schemas.microsoft.com/office/word/2010/wordprocessingGroup" xmlns:wpi="http://schemas.microsoft.com/office/word/2010/wordprocessingInk" xmlns:wne="http://schemas.microsoft.com/office/word/2006/wordml" xmlns:wps="http://schemas.microsoft.com/office/word/2010/wordprocessingShape" mc:Ignorable="w14 w15 w16se w16cid w16 w16cex w16sdtdh w16du wp14">
+<w:numbering xmlns:wpc="http://schemas.microsoft.com/office/word/2010/wordprocessingCanvas" xmlns:cx="http://schemas.microsoft.com/office/drawing/2014/chartex" xmlns:cx1="http://schemas.microsoft.com/office/drawing/2015/9/8/chartex" xmlns:cx2="http://schemas.microsoft.com/office/drawing/2015/10/21/chartex" xmlns:cx3="http://schemas.microsoft.com/office/drawing/2016/5/9/chartex" xmlns:cx4="http://schemas.microsoft.com/office/drawing/2016/5/10/chartex" xmlns:cx5="http://schemas.microsoft.com/office/drawing/2016/5/11/chartex" xmlns:cx6="http://schemas.microsoft.com/office/drawing/2016/5/12/chartex" xmlns:cx7="http://schemas.microsoft.com/office/drawing/2016/5/13/chartex" xmlns:cx8="http://schemas.microsoft.com/office/drawing/2016/5/14/chartex" xmlns:mc="http://schemas.openxmlformats.org/markup-compatibility/2006" xmlns:aink="http://schemas.microsoft.com/office/drawing/2016/ink" xmlns:am3d="http://schemas.microsoft.com/office/drawing/2017/model3d" xmlns:o="urn:schemas-microsoft-com:office:office" xmlns:r="http://schemas.openxmlformats.org/officeDocument/2006/relationships" xmlns:m="http://schemas.openxmlformats.org/officeDocument/2006/math" xmlns:v="urn:schemas-microsoft-com:vml" xmlns:wp14="http://schemas.microsoft.com/office/word/2010/wordprocessingDrawing" xmlns:wp="http://schemas.openxmlformats.org/drawingml/2006/wordprocessingDrawing" xmlns:w10="urn:schemas-microsoft-com:office:word" xmlns:w="http://schemas.openxmlformats.org/wordprocessingml/2006/main" xmlns:w14="http://schemas.microsoft.com/office/word/2010/wordml" xmlns:w15="http://schemas.microsoft.com/office/word/2012/wordml" xmlns:w16cex="http://schemas.microsoft.com/office/word/2018/wordml/cex" xmlns:w16cid="http://schemas.microsoft.com/office/word/2016/wordml/cid" xmlns:w16="http://schemas.microsoft.com/office/word/2018/wordml" xmlns:w16sdtdh="http://schemas.microsoft.com/office/word/2020/wordml/sdtdatahash" xmlns:w16se="http://schemas.microsoft.com/office/word/2015/wordml/symex" xmlns:wpg="http://schemas.microsoft.com/office/word/2010/wordprocessingGroup" xmlns:wpi="http://schemas.microsoft.com/office/word/2010/wordprocessingInk" xmlns:wne="http://schemas.microsoft.com/office/word/2006/wordml" xmlns:wps="http://schemas.microsoft.com/office/word/2010/wordprocessingShape" mc:Ignorable="w14 w15 w16se w16cid w16 w16cex w16sdtdh wp14">
   <w:abstractNum w:abstractNumId="0" w15:restartNumberingAfterBreak="0">
     <w:nsid w:val="032B46EF"/>
     <w:multiLevelType w:val="hybridMultilevel"/>
@@ -19520,7 +19186,7 @@
       </w:rPr>
     </w:lvl>
   </w:abstractNum>
-  <w:num w:numId="1" w16cid:durableId="1856532521">
+  <w:num w:numId="1">
     <w:abstractNumId w:val="3"/>
     <w:lvlOverride w:ilvl="0">
       <w:startOverride w:val="1"/>
@@ -19550,34 +19216,34 @@
       <w:startOverride w:val="1"/>
     </w:lvlOverride>
   </w:num>
-  <w:num w:numId="2" w16cid:durableId="680669245">
+  <w:num w:numId="2">
     <w:abstractNumId w:val="8"/>
   </w:num>
-  <w:num w:numId="3" w16cid:durableId="1728914499">
+  <w:num w:numId="3">
     <w:abstractNumId w:val="10"/>
   </w:num>
-  <w:num w:numId="4" w16cid:durableId="1602452913">
+  <w:num w:numId="4">
     <w:abstractNumId w:val="2"/>
   </w:num>
-  <w:num w:numId="5" w16cid:durableId="610092202">
+  <w:num w:numId="5">
     <w:abstractNumId w:val="15"/>
   </w:num>
-  <w:num w:numId="6" w16cid:durableId="1892155938">
+  <w:num w:numId="6">
     <w:abstractNumId w:val="9"/>
   </w:num>
-  <w:num w:numId="7" w16cid:durableId="522550464">
+  <w:num w:numId="7">
     <w:abstractNumId w:val="4"/>
   </w:num>
-  <w:num w:numId="8" w16cid:durableId="2097238962">
+  <w:num w:numId="8">
     <w:abstractNumId w:val="6"/>
   </w:num>
-  <w:num w:numId="9" w16cid:durableId="274413321">
+  <w:num w:numId="9">
     <w:abstractNumId w:val="5"/>
   </w:num>
-  <w:num w:numId="10" w16cid:durableId="1417554649">
+  <w:num w:numId="10">
     <w:abstractNumId w:val="7"/>
   </w:num>
-  <w:num w:numId="11" w16cid:durableId="1643268739">
+  <w:num w:numId="11">
     <w:abstractNumId w:val="3"/>
     <w:lvlOverride w:ilvl="0">
       <w:startOverride w:val="1"/>
@@ -19607,7 +19273,7 @@
       <w:startOverride w:val="1"/>
     </w:lvlOverride>
   </w:num>
-  <w:num w:numId="12" w16cid:durableId="167328338">
+  <w:num w:numId="12">
     <w:abstractNumId w:val="3"/>
     <w:lvlOverride w:ilvl="0">
       <w:startOverride w:val="1"/>
@@ -19637,7 +19303,7 @@
       <w:startOverride w:val="1"/>
     </w:lvlOverride>
   </w:num>
-  <w:num w:numId="13" w16cid:durableId="1712682412">
+  <w:num w:numId="13">
     <w:abstractNumId w:val="3"/>
     <w:lvlOverride w:ilvl="0">
       <w:startOverride w:val="1"/>
@@ -19667,7 +19333,7 @@
       <w:startOverride w:val="1"/>
     </w:lvlOverride>
   </w:num>
-  <w:num w:numId="14" w16cid:durableId="732237037">
+  <w:num w:numId="14">
     <w:abstractNumId w:val="3"/>
     <w:lvlOverride w:ilvl="0">
       <w:startOverride w:val="1"/>
@@ -19697,7 +19363,7 @@
       <w:startOverride w:val="1"/>
     </w:lvlOverride>
   </w:num>
-  <w:num w:numId="15" w16cid:durableId="643507628">
+  <w:num w:numId="15">
     <w:abstractNumId w:val="3"/>
     <w:lvlOverride w:ilvl="0">
       <w:startOverride w:val="1"/>
@@ -19727,13 +19393,13 @@
       <w:startOverride w:val="1"/>
     </w:lvlOverride>
   </w:num>
-  <w:num w:numId="16" w16cid:durableId="1216310682">
+  <w:num w:numId="16">
     <w:abstractNumId w:val="17"/>
   </w:num>
-  <w:num w:numId="17" w16cid:durableId="1594901491">
+  <w:num w:numId="17">
     <w:abstractNumId w:val="12"/>
   </w:num>
-  <w:num w:numId="18" w16cid:durableId="1971015071">
+  <w:num w:numId="18">
     <w:abstractNumId w:val="3"/>
     <w:lvlOverride w:ilvl="0">
       <w:startOverride w:val="1"/>
@@ -19763,7 +19429,7 @@
       <w:startOverride w:val="1"/>
     </w:lvlOverride>
   </w:num>
-  <w:num w:numId="19" w16cid:durableId="1642688902">
+  <w:num w:numId="19">
     <w:abstractNumId w:val="3"/>
     <w:lvlOverride w:ilvl="0">
       <w:startOverride w:val="1"/>
@@ -19793,10 +19459,10 @@
       <w:startOverride w:val="1"/>
     </w:lvlOverride>
   </w:num>
-  <w:num w:numId="20" w16cid:durableId="297534904">
+  <w:num w:numId="20">
     <w:abstractNumId w:val="0"/>
   </w:num>
-  <w:num w:numId="21" w16cid:durableId="1029381024">
+  <w:num w:numId="21">
     <w:abstractNumId w:val="3"/>
     <w:lvlOverride w:ilvl="0">
       <w:startOverride w:val="1"/>
@@ -19826,22 +19492,22 @@
       <w:startOverride w:val="1"/>
     </w:lvlOverride>
   </w:num>
-  <w:num w:numId="22" w16cid:durableId="1920866751">
+  <w:num w:numId="22">
     <w:abstractNumId w:val="16"/>
   </w:num>
-  <w:num w:numId="23" w16cid:durableId="1285691718">
+  <w:num w:numId="23">
     <w:abstractNumId w:val="14"/>
   </w:num>
-  <w:num w:numId="24" w16cid:durableId="1979187658">
+  <w:num w:numId="24">
     <w:abstractNumId w:val="1"/>
   </w:num>
-  <w:num w:numId="25" w16cid:durableId="1369259630">
+  <w:num w:numId="25">
     <w:abstractNumId w:val="13"/>
   </w:num>
-  <w:num w:numId="26" w16cid:durableId="672337397">
+  <w:num w:numId="26">
     <w:abstractNumId w:val="11"/>
   </w:num>
-  <w:num w:numId="27" w16cid:durableId="1437484432">
+  <w:num w:numId="27">
     <w:abstractNumId w:val="3"/>
     <w:lvlOverride w:ilvl="0">
       <w:startOverride w:val="1"/>
@@ -19871,7 +19537,7 @@
       <w:startOverride w:val="1"/>
     </w:lvlOverride>
   </w:num>
-  <w:num w:numId="28" w16cid:durableId="893586462">
+  <w:num w:numId="28">
     <w:abstractNumId w:val="3"/>
     <w:lvlOverride w:ilvl="0">
       <w:startOverride w:val="1"/>
@@ -19901,7 +19567,7 @@
       <w:startOverride w:val="1"/>
     </w:lvlOverride>
   </w:num>
-  <w:num w:numId="29" w16cid:durableId="652487023">
+  <w:num w:numId="29">
     <w:abstractNumId w:val="3"/>
     <w:lvlOverride w:ilvl="0">
       <w:startOverride w:val="1"/>
@@ -19931,7 +19597,7 @@
       <w:startOverride w:val="1"/>
     </w:lvlOverride>
   </w:num>
-  <w:num w:numId="30" w16cid:durableId="495266449">
+  <w:num w:numId="30">
     <w:abstractNumId w:val="3"/>
     <w:lvlOverride w:ilvl="0">
       <w:startOverride w:val="1"/>
@@ -19965,7 +19631,7 @@
 </file>
 
 <file path=word/styles.xml><?xml version="1.0" encoding="utf-8"?>
-<w:styles xmlns:mc="http://schemas.openxmlformats.org/markup-compatibility/2006" xmlns:r="http://schemas.openxmlformats.org/officeDocument/2006/relationships" xmlns:w="http://schemas.openxmlformats.org/wordprocessingml/2006/main" xmlns:w14="http://schemas.microsoft.com/office/word/2010/wordml" xmlns:w15="http://schemas.microsoft.com/office/word/2012/wordml" xmlns:w16cex="http://schemas.microsoft.com/office/word/2018/wordml/cex" xmlns:w16cid="http://schemas.microsoft.com/office/word/2016/wordml/cid" xmlns:w16="http://schemas.microsoft.com/office/word/2018/wordml" xmlns:w16du="http://schemas.microsoft.com/office/word/2023/wordml/word16du" xmlns:w16sdtdh="http://schemas.microsoft.com/office/word/2020/wordml/sdtdatahash" xmlns:w16se="http://schemas.microsoft.com/office/word/2015/wordml/symex" mc:Ignorable="w14 w15 w16se w16cid w16 w16cex w16sdtdh w16du">
+<w:styles xmlns:mc="http://schemas.openxmlformats.org/markup-compatibility/2006" xmlns:r="http://schemas.openxmlformats.org/officeDocument/2006/relationships" xmlns:w="http://schemas.openxmlformats.org/wordprocessingml/2006/main" xmlns:w14="http://schemas.microsoft.com/office/word/2010/wordml" xmlns:w15="http://schemas.microsoft.com/office/word/2012/wordml" xmlns:w16cex="http://schemas.microsoft.com/office/word/2018/wordml/cex" xmlns:w16cid="http://schemas.microsoft.com/office/word/2016/wordml/cid" xmlns:w16="http://schemas.microsoft.com/office/word/2018/wordml" xmlns:w16sdtdh="http://schemas.microsoft.com/office/word/2020/wordml/sdtdatahash" xmlns:w16se="http://schemas.microsoft.com/office/word/2015/wordml/symex" mc:Ignorable="w14 w15 w16se w16cid w16 w16cex w16sdtdh">
   <w:docDefaults>
     <w:rPrDefault>
       <w:rPr>

</xml_diff>